<commit_message>
creation base de donnee
</commit_message>
<xml_diff>
--- a/Exercices/Cave à vin.docx
+++ b/Exercices/Cave à vin.docx
@@ -1,6 +1,6 @@
 
 <file path=word/document.xml><?xml version="1.0" encoding="utf-8"?>
-<w:document xmlns:wpc="http://schemas.microsoft.com/office/word/2010/wordprocessingCanvas" xmlns:cx="http://schemas.microsoft.com/office/drawing/2014/chartex" xmlns:cx1="http://schemas.microsoft.com/office/drawing/2015/9/8/chartex" xmlns:cx2="http://schemas.microsoft.com/office/drawing/2015/10/21/chartex" xmlns:cx3="http://schemas.microsoft.com/office/drawing/2016/5/9/chartex" xmlns:cx4="http://schemas.microsoft.com/office/drawing/2016/5/10/chartex" xmlns:cx5="http://schemas.microsoft.com/office/drawing/2016/5/11/chartex" xmlns:cx6="http://schemas.microsoft.com/office/drawing/2016/5/12/chartex" xmlns:cx7="http://schemas.microsoft.com/office/drawing/2016/5/13/chartex" xmlns:cx8="http://schemas.microsoft.com/office/drawing/2016/5/14/chartex" xmlns:mc="http://schemas.openxmlformats.org/markup-compatibility/2006" xmlns:aink="http://schemas.microsoft.com/office/drawing/2016/ink" xmlns:am3d="http://schemas.microsoft.com/office/drawing/2017/model3d" xmlns:o="urn:schemas-microsoft-com:office:office" xmlns:r="http://schemas.openxmlformats.org/officeDocument/2006/relationships" xmlns:m="http://schemas.openxmlformats.org/officeDocument/2006/math" xmlns:v="urn:schemas-microsoft-com:vml" xmlns:wp14="http://schemas.microsoft.com/office/word/2010/wordprocessingDrawing" xmlns:wp="http://schemas.openxmlformats.org/drawingml/2006/wordprocessingDrawing" xmlns:w10="urn:schemas-microsoft-com:office:word" xmlns:w="http://schemas.openxmlformats.org/wordprocessingml/2006/main" xmlns:w14="http://schemas.microsoft.com/office/word/2010/wordml" xmlns:w15="http://schemas.microsoft.com/office/word/2012/wordml" xmlns:w16cid="http://schemas.microsoft.com/office/word/2016/wordml/cid" xmlns:w16se="http://schemas.microsoft.com/office/word/2015/wordml/symex" xmlns:wpg="http://schemas.microsoft.com/office/word/2010/wordprocessingGroup" xmlns:wpi="http://schemas.microsoft.com/office/word/2010/wordprocessingInk" xmlns:wne="http://schemas.microsoft.com/office/word/2006/wordml" xmlns:wps="http://schemas.microsoft.com/office/word/2010/wordprocessingShape" mc:Ignorable="w14 w15 w16se w16cid wp14">
+<w:document xmlns:wpc="http://schemas.microsoft.com/office/word/2010/wordprocessingCanvas" xmlns:cx="http://schemas.microsoft.com/office/drawing/2014/chartex" xmlns:cx1="http://schemas.microsoft.com/office/drawing/2015/9/8/chartex" xmlns:mc="http://schemas.openxmlformats.org/markup-compatibility/2006" xmlns:o="urn:schemas-microsoft-com:office:office" xmlns:r="http://schemas.openxmlformats.org/officeDocument/2006/relationships" xmlns:m="http://schemas.openxmlformats.org/officeDocument/2006/math" xmlns:v="urn:schemas-microsoft-com:vml" xmlns:wp14="http://schemas.microsoft.com/office/word/2010/wordprocessingDrawing" xmlns:wp="http://schemas.openxmlformats.org/drawingml/2006/wordprocessingDrawing" xmlns:w10="urn:schemas-microsoft-com:office:word" xmlns:w="http://schemas.openxmlformats.org/wordprocessingml/2006/main" xmlns:w14="http://schemas.microsoft.com/office/word/2010/wordml" xmlns:w15="http://schemas.microsoft.com/office/word/2012/wordml" xmlns:w16se="http://schemas.microsoft.com/office/word/2015/wordml/symex" xmlns:wpg="http://schemas.microsoft.com/office/word/2010/wordprocessingGroup" xmlns:wpi="http://schemas.microsoft.com/office/word/2010/wordprocessingInk" xmlns:wne="http://schemas.microsoft.com/office/word/2006/wordml" xmlns:wps="http://schemas.microsoft.com/office/word/2010/wordprocessingShape" mc:Ignorable="w14 w15 w16se wp14">
   <w:body>
     <w:p>
       <w:pPr>
@@ -93,6 +93,7 @@
     </w:p>
     <w:p>
       <w:pPr>
+        <w:jc w:val="center"/>
         <w:rPr>
           <w:rFonts w:eastAsia="Times New Roman" w:cs="Open Sans Light"/>
           <w:color w:val="000000" w:themeColor="text1"/>
@@ -109,7 +110,7 @@
           <w:szCs w:val="96"/>
           <w:lang w:eastAsia="fr-CH"/>
         </w:rPr>
-        <w:tab/>
+        <w:t>E-</w:t>
       </w:r>
       <w:r>
         <w:rPr>
@@ -119,13 +120,52 @@
           <w:szCs w:val="96"/>
           <w:lang w:eastAsia="fr-CH"/>
         </w:rPr>
-        <w:tab/>
-        <w:t>Une cave à vin</w:t>
-      </w:r>
-    </w:p>
-    <w:p>
-      <w:pPr>
-        <w:ind w:left="1416" w:firstLine="708"/>
+        <w:t>c</w:t>
+      </w:r>
+      <w:r>
+        <w:rPr>
+          <w:rFonts w:eastAsia="Times New Roman" w:cs="Open Sans Light"/>
+          <w:color w:val="000000" w:themeColor="text1"/>
+          <w:sz w:val="96"/>
+          <w:szCs w:val="96"/>
+          <w:lang w:eastAsia="fr-CH"/>
+        </w:rPr>
+        <w:t>@</w:t>
+      </w:r>
+      <w:r>
+        <w:rPr>
+          <w:rFonts w:eastAsia="Times New Roman" w:cs="Open Sans Light"/>
+          <w:color w:val="000000" w:themeColor="text1"/>
+          <w:sz w:val="96"/>
+          <w:szCs w:val="96"/>
+          <w:lang w:eastAsia="fr-CH"/>
+        </w:rPr>
+        <w:t>v</w:t>
+      </w:r>
+      <w:r>
+        <w:rPr>
+          <w:rFonts w:eastAsia="Times New Roman" w:cs="Open Sans Light"/>
+          <w:color w:val="000000" w:themeColor="text1"/>
+          <w:sz w:val="96"/>
+          <w:szCs w:val="96"/>
+          <w:lang w:eastAsia="fr-CH"/>
+        </w:rPr>
+        <w:t>E</w:t>
+      </w:r>
+      <w:r>
+        <w:rPr>
+          <w:rFonts w:eastAsia="Times New Roman" w:cs="Open Sans Light"/>
+          <w:color w:val="000000" w:themeColor="text1"/>
+          <w:sz w:val="96"/>
+          <w:szCs w:val="96"/>
+          <w:lang w:eastAsia="fr-CH"/>
+        </w:rPr>
+        <w:t xml:space="preserve"> à vin</w:t>
+      </w:r>
+    </w:p>
+    <w:p>
+      <w:pPr>
+        <w:jc w:val="center"/>
         <w:rPr>
           <w:rFonts w:eastAsia="Times New Roman" w:cs="Open Sans Light"/>
           <w:i/>
@@ -144,9 +184,8 @@
           <w:szCs w:val="48"/>
           <w:lang w:eastAsia="fr-CH"/>
         </w:rPr>
-        <w:t xml:space="preserve">Cahier </w:t>
-      </w:r>
-      <w:proofErr w:type="gramStart"/>
+        <w:t>Cahier d</w:t>
+      </w:r>
       <w:r>
         <w:rPr>
           <w:rFonts w:eastAsia="Times New Roman" w:cs="Open Sans Light"/>
@@ -156,7 +195,7 @@
           <w:szCs w:val="48"/>
           <w:lang w:eastAsia="fr-CH"/>
         </w:rPr>
-        <w:t>d</w:t>
+        <w:t>es</w:t>
       </w:r>
       <w:r>
         <w:rPr>
@@ -167,7 +206,7 @@
           <w:szCs w:val="48"/>
           <w:lang w:eastAsia="fr-CH"/>
         </w:rPr>
-        <w:t>u</w:t>
+        <w:t xml:space="preserve"> charge</w:t>
       </w:r>
       <w:r>
         <w:rPr>
@@ -178,30 +217,7 @@
           <w:szCs w:val="48"/>
           <w:lang w:eastAsia="fr-CH"/>
         </w:rPr>
-        <w:t xml:space="preserve"> charge</w:t>
-      </w:r>
-      <w:r>
-        <w:rPr>
-          <w:rFonts w:eastAsia="Times New Roman" w:cs="Open Sans Light"/>
-          <w:i/>
-          <w:color w:val="000000" w:themeColor="text1"/>
-          <w:sz w:val="48"/>
-          <w:szCs w:val="48"/>
-          <w:lang w:eastAsia="fr-CH"/>
-        </w:rPr>
         <w:t>s</w:t>
-      </w:r>
-      <w:proofErr w:type="gramEnd"/>
-      <w:r>
-        <w:rPr>
-          <w:rFonts w:eastAsia="Times New Roman" w:cs="Open Sans Light"/>
-          <w:i/>
-          <w:color w:val="000000" w:themeColor="text1"/>
-          <w:sz w:val="48"/>
-          <w:szCs w:val="48"/>
-          <w:lang w:eastAsia="fr-CH"/>
-        </w:rPr>
-        <w:t xml:space="preserve"> </w:t>
       </w:r>
     </w:p>
     <w:p>
@@ -243,6 +259,12 @@
           <w:lang w:eastAsia="fr-CH"/>
         </w:rPr>
       </w:pPr>
+      <w:r>
+        <w:rPr>
+          <w:lang w:eastAsia="fr-CH"/>
+        </w:rPr>
+        <w:tab/>
+      </w:r>
       <w:r>
         <w:rPr>
           <w:lang w:eastAsia="fr-CH"/>
@@ -316,6 +338,12 @@
       </w:r>
       <w:r>
         <w:rPr>
+          <w:lang w:eastAsia="fr-CH"/>
+        </w:rPr>
+        <w:tab/>
+      </w:r>
+      <w:r>
+        <w:rPr>
           <w:lang w:val="en-US" w:eastAsia="fr-CH"/>
         </w:rPr>
         <w:t>S. Cuany:</w:t>
@@ -347,6 +375,8 @@
         </w:rPr>
         <w:t xml:space="preserve"> </w:t>
       </w:r>
+      <w:bookmarkStart w:id="0" w:name="_GoBack"/>
+      <w:bookmarkEnd w:id="0"/>
     </w:p>
     <w:p>
       <w:pPr>
@@ -1235,18 +1265,64 @@
           <w:szCs w:val="72"/>
           <w:lang w:eastAsia="fr-CH"/>
         </w:rPr>
-        <w:t xml:space="preserve">La Feuille Morte </w:t>
+        <w:t>&lt;</w:t>
+      </w:r>
+      <w:r>
+        <w:rPr>
+          <w:rFonts w:eastAsia="Times New Roman" w:cs="Open Sans Light"/>
+          <w:i/>
+          <w:color w:val="4A86E8"/>
+          <w:sz w:val="72"/>
+          <w:szCs w:val="72"/>
+          <w:vertAlign w:val="superscript"/>
+          <w:lang w:eastAsia="fr-CH"/>
+        </w:rPr>
+        <w:t>...</w:t>
+      </w:r>
+      <w:r>
+        <w:rPr>
+          <w:rFonts w:eastAsia="Times New Roman" w:cs="Open Sans Light"/>
+          <w:i/>
+          <w:color w:val="4A86E8"/>
+          <w:sz w:val="72"/>
+          <w:szCs w:val="72"/>
+          <w:lang w:eastAsia="fr-CH"/>
+        </w:rPr>
+        <w:t>E-C@VE</w:t>
+      </w:r>
+      <w:r>
+        <w:rPr>
+          <w:rFonts w:eastAsia="Times New Roman" w:cs="Open Sans Light"/>
+          <w:i/>
+          <w:color w:val="4A86E8"/>
+          <w:sz w:val="72"/>
+          <w:szCs w:val="72"/>
+          <w:vertAlign w:val="superscript"/>
+          <w:lang w:eastAsia="fr-CH"/>
+        </w:rPr>
+        <w:t>...</w:t>
+      </w:r>
+      <w:r>
+        <w:rPr>
+          <w:rFonts w:eastAsia="Times New Roman" w:cs="Open Sans Light"/>
+          <w:i/>
+          <w:color w:val="4A86E8"/>
+          <w:sz w:val="72"/>
+          <w:szCs w:val="72"/>
+          <w:lang w:eastAsia="fr-CH"/>
+        </w:rPr>
+        <w:t>&gt;</w:t>
       </w:r>
     </w:p>
     <w:p>
       <w:pPr>
         <w:pStyle w:val="Titre1"/>
       </w:pPr>
-      <w:bookmarkStart w:id="0" w:name="_Toc27077248"/>
+      <w:bookmarkStart w:id="1" w:name="_Toc27077248"/>
       <w:r>
         <w:t>Identifier le problème</w:t>
       </w:r>
-      <w:bookmarkEnd w:id="0"/>
+      <w:bookmarkEnd w:id="1"/>
       <w:r>
         <w:t xml:space="preserve"> </w:t>
       </w:r>
@@ -1288,7 +1364,7 @@
           <w:lang w:eastAsia="fr-CH"/>
         </w:rPr>
       </w:pPr>
-      <w:bookmarkStart w:id="1" w:name="_Toc27077249"/>
+      <w:bookmarkStart w:id="2" w:name="_Toc27077249"/>
       <w:r>
         <w:rPr>
           <w:rFonts w:eastAsia="Times New Roman"/>
@@ -1296,7 +1372,7 @@
         </w:rPr>
         <w:t>Description</w:t>
       </w:r>
-      <w:bookmarkEnd w:id="1"/>
+      <w:bookmarkEnd w:id="2"/>
       <w:r>
         <w:rPr>
           <w:rFonts w:eastAsia="Times New Roman"/>
@@ -1442,14 +1518,12 @@
         </w:rPr>
         <w:t xml:space="preserve">Nous avons plusieurs sortes de vins de caractéristiques différentes cependant notre spécialité est le petit </w:t>
       </w:r>
-      <w:proofErr w:type="spellStart"/>
       <w:r>
         <w:rPr>
           <w:lang w:eastAsia="fr-CH"/>
         </w:rPr>
         <w:t>Arvine</w:t>
       </w:r>
-      <w:proofErr w:type="spellEnd"/>
       <w:r>
         <w:rPr>
           <w:lang w:eastAsia="fr-CH"/>
@@ -1519,7 +1593,7 @@
           <w:lang w:eastAsia="fr-CH"/>
         </w:rPr>
       </w:pPr>
-      <w:bookmarkStart w:id="2" w:name="_Toc27077250"/>
+      <w:bookmarkStart w:id="3" w:name="_Toc27077250"/>
       <w:r>
         <w:rPr>
           <w:rFonts w:eastAsia="Times New Roman"/>
@@ -1528,7 +1602,7 @@
         <w:lastRenderedPageBreak/>
         <w:t>Objectif</w:t>
       </w:r>
-      <w:bookmarkEnd w:id="2"/>
+      <w:bookmarkEnd w:id="3"/>
     </w:p>
     <w:p>
       <w:pPr>
@@ -1642,7 +1716,7 @@
           <w:lang w:eastAsia="fr-CH"/>
         </w:rPr>
       </w:pPr>
-      <w:bookmarkStart w:id="3" w:name="_Toc27077251"/>
+      <w:bookmarkStart w:id="4" w:name="_Toc27077251"/>
       <w:r>
         <w:rPr>
           <w:rFonts w:eastAsia="Times New Roman"/>
@@ -1650,7 +1724,7 @@
         </w:rPr>
         <w:t>Périmètre</w:t>
       </w:r>
-      <w:bookmarkEnd w:id="3"/>
+      <w:bookmarkEnd w:id="4"/>
       <w:r>
         <w:rPr>
           <w:rFonts w:eastAsia="Times New Roman"/>
@@ -1690,7 +1764,7 @@
           <w:lang w:eastAsia="fr-CH"/>
         </w:rPr>
       </w:pPr>
-      <w:bookmarkStart w:id="4" w:name="_Toc27077252"/>
+      <w:bookmarkStart w:id="5" w:name="_Toc27077252"/>
       <w:r>
         <w:rPr>
           <w:rFonts w:eastAsia="Times New Roman"/>
@@ -1698,7 +1772,7 @@
         </w:rPr>
         <w:t>Description fonctionnelle des besoins</w:t>
       </w:r>
-      <w:bookmarkEnd w:id="4"/>
+      <w:bookmarkEnd w:id="5"/>
     </w:p>
     <w:p>
       <w:pPr>
@@ -1740,7 +1814,7 @@
           <w:lang w:eastAsia="fr-CH"/>
         </w:rPr>
       </w:pPr>
-      <w:bookmarkStart w:id="5" w:name="_Toc27077253"/>
+      <w:bookmarkStart w:id="6" w:name="_Toc27077253"/>
       <w:r>
         <w:rPr>
           <w:rFonts w:eastAsia="Times New Roman"/>
@@ -1755,7 +1829,7 @@
         </w:rPr>
         <w:t>-fonction :</w:t>
       </w:r>
-      <w:bookmarkEnd w:id="5"/>
+      <w:bookmarkEnd w:id="6"/>
     </w:p>
     <w:p>
       <w:pPr>
@@ -1953,7 +2027,7 @@
           <w:lang w:eastAsia="fr-CH"/>
         </w:rPr>
       </w:pPr>
-      <w:bookmarkStart w:id="6" w:name="_Toc27077254"/>
+      <w:bookmarkStart w:id="7" w:name="_Toc27077254"/>
       <w:r>
         <w:rPr>
           <w:rFonts w:eastAsia="Times New Roman"/>
@@ -1968,7 +2042,7 @@
         </w:rPr>
         <w:t xml:space="preserve"> /règles de gestion :</w:t>
       </w:r>
-      <w:bookmarkEnd w:id="6"/>
+      <w:bookmarkEnd w:id="7"/>
     </w:p>
     <w:p>
       <w:pPr>
@@ -2015,7 +2089,7 @@
           <w:lang w:eastAsia="fr-CH"/>
         </w:rPr>
       </w:pPr>
-      <w:bookmarkStart w:id="7" w:name="_Toc27077255"/>
+      <w:bookmarkStart w:id="8" w:name="_Toc27077255"/>
       <w:r>
         <w:rPr>
           <w:rFonts w:eastAsia="Times New Roman"/>
@@ -2030,7 +2104,7 @@
         </w:rPr>
         <w:t>budgétaire :</w:t>
       </w:r>
-      <w:bookmarkEnd w:id="7"/>
+      <w:bookmarkEnd w:id="8"/>
     </w:p>
     <w:p>
       <w:pPr>
@@ -2065,7 +2139,7 @@
           <w:lang w:eastAsia="fr-CH"/>
         </w:rPr>
       </w:pPr>
-      <w:bookmarkStart w:id="8" w:name="_Toc27077256"/>
+      <w:bookmarkStart w:id="9" w:name="_Toc27077256"/>
       <w:r>
         <w:rPr>
           <w:rFonts w:eastAsia="Times New Roman"/>
@@ -2073,7 +2147,7 @@
         </w:rPr>
         <w:t>Délais :</w:t>
       </w:r>
-      <w:bookmarkEnd w:id="8"/>
+      <w:bookmarkEnd w:id="9"/>
       <w:r>
         <w:rPr>
           <w:rFonts w:eastAsia="Times New Roman"/>
@@ -2198,8 +2272,6 @@
       <w:r>
         <w:t>s</w:t>
       </w:r>
-      <w:bookmarkStart w:id="9" w:name="_GoBack"/>
-      <w:bookmarkEnd w:id="9"/>
     </w:p>
     <w:sectPr>
       <w:headerReference w:type="even" r:id="rId10"/>
@@ -2225,7 +2297,7 @@
 </file>
 
 <file path=word/endnotes.xml><?xml version="1.0" encoding="utf-8"?>
-<w:endnotes xmlns:wpc="http://schemas.microsoft.com/office/word/2010/wordprocessingCanvas" xmlns:cx="http://schemas.microsoft.com/office/drawing/2014/chartex" xmlns:cx1="http://schemas.microsoft.com/office/drawing/2015/9/8/chartex" xmlns:cx2="http://schemas.microsoft.com/office/drawing/2015/10/21/chartex" xmlns:cx3="http://schemas.microsoft.com/office/drawing/2016/5/9/chartex" xmlns:cx4="http://schemas.microsoft.com/office/drawing/2016/5/10/chartex" xmlns:cx5="http://schemas.microsoft.com/office/drawing/2016/5/11/chartex" xmlns:cx6="http://schemas.microsoft.com/office/drawing/2016/5/12/chartex" xmlns:cx7="http://schemas.microsoft.com/office/drawing/2016/5/13/chartex" xmlns:cx8="http://schemas.microsoft.com/office/drawing/2016/5/14/chartex" xmlns:mc="http://schemas.openxmlformats.org/markup-compatibility/2006" xmlns:aink="http://schemas.microsoft.com/office/drawing/2016/ink" xmlns:am3d="http://schemas.microsoft.com/office/drawing/2017/model3d" xmlns:o="urn:schemas-microsoft-com:office:office" xmlns:r="http://schemas.openxmlformats.org/officeDocument/2006/relationships" xmlns:m="http://schemas.openxmlformats.org/officeDocument/2006/math" xmlns:v="urn:schemas-microsoft-com:vml" xmlns:wp14="http://schemas.microsoft.com/office/word/2010/wordprocessingDrawing" xmlns:wp="http://schemas.openxmlformats.org/drawingml/2006/wordprocessingDrawing" xmlns:w10="urn:schemas-microsoft-com:office:word" xmlns:w="http://schemas.openxmlformats.org/wordprocessingml/2006/main" xmlns:w14="http://schemas.microsoft.com/office/word/2010/wordml" xmlns:w15="http://schemas.microsoft.com/office/word/2012/wordml" xmlns:w16cid="http://schemas.microsoft.com/office/word/2016/wordml/cid" xmlns:w16se="http://schemas.microsoft.com/office/word/2015/wordml/symex" xmlns:wpg="http://schemas.microsoft.com/office/word/2010/wordprocessingGroup" xmlns:wpi="http://schemas.microsoft.com/office/word/2010/wordprocessingInk" xmlns:wne="http://schemas.microsoft.com/office/word/2006/wordml" xmlns:wps="http://schemas.microsoft.com/office/word/2010/wordprocessingShape" mc:Ignorable="w14 w15 w16se w16cid wp14">
+<w:endnotes xmlns:wpc="http://schemas.microsoft.com/office/word/2010/wordprocessingCanvas" xmlns:cx="http://schemas.microsoft.com/office/drawing/2014/chartex" xmlns:cx1="http://schemas.microsoft.com/office/drawing/2015/9/8/chartex" xmlns:mc="http://schemas.openxmlformats.org/markup-compatibility/2006" xmlns:o="urn:schemas-microsoft-com:office:office" xmlns:r="http://schemas.openxmlformats.org/officeDocument/2006/relationships" xmlns:m="http://schemas.openxmlformats.org/officeDocument/2006/math" xmlns:v="urn:schemas-microsoft-com:vml" xmlns:wp14="http://schemas.microsoft.com/office/word/2010/wordprocessingDrawing" xmlns:wp="http://schemas.openxmlformats.org/drawingml/2006/wordprocessingDrawing" xmlns:w10="urn:schemas-microsoft-com:office:word" xmlns:w="http://schemas.openxmlformats.org/wordprocessingml/2006/main" xmlns:w14="http://schemas.microsoft.com/office/word/2010/wordml" xmlns:w15="http://schemas.microsoft.com/office/word/2012/wordml" xmlns:w16se="http://schemas.microsoft.com/office/word/2015/wordml/symex" xmlns:wpg="http://schemas.microsoft.com/office/word/2010/wordprocessingGroup" xmlns:wpi="http://schemas.microsoft.com/office/word/2010/wordprocessingInk" xmlns:wne="http://schemas.microsoft.com/office/word/2006/wordml" xmlns:wps="http://schemas.microsoft.com/office/word/2010/wordprocessingShape" mc:Ignorable="w14 w15 w16se wp14">
   <w:endnote w:type="separator" w:id="-1">
     <w:p>
       <w:pPr>
@@ -2250,7 +2322,7 @@
 </file>
 
 <file path=word/footer1.xml><?xml version="1.0" encoding="utf-8"?>
-<w:ftr xmlns:wpc="http://schemas.microsoft.com/office/word/2010/wordprocessingCanvas" xmlns:cx="http://schemas.microsoft.com/office/drawing/2014/chartex" xmlns:cx1="http://schemas.microsoft.com/office/drawing/2015/9/8/chartex" xmlns:cx2="http://schemas.microsoft.com/office/drawing/2015/10/21/chartex" xmlns:cx3="http://schemas.microsoft.com/office/drawing/2016/5/9/chartex" xmlns:cx4="http://schemas.microsoft.com/office/drawing/2016/5/10/chartex" xmlns:cx5="http://schemas.microsoft.com/office/drawing/2016/5/11/chartex" xmlns:cx6="http://schemas.microsoft.com/office/drawing/2016/5/12/chartex" xmlns:cx7="http://schemas.microsoft.com/office/drawing/2016/5/13/chartex" xmlns:cx8="http://schemas.microsoft.com/office/drawing/2016/5/14/chartex" xmlns:mc="http://schemas.openxmlformats.org/markup-compatibility/2006" xmlns:aink="http://schemas.microsoft.com/office/drawing/2016/ink" xmlns:am3d="http://schemas.microsoft.com/office/drawing/2017/model3d" xmlns:o="urn:schemas-microsoft-com:office:office" xmlns:r="http://schemas.openxmlformats.org/officeDocument/2006/relationships" xmlns:m="http://schemas.openxmlformats.org/officeDocument/2006/math" xmlns:v="urn:schemas-microsoft-com:vml" xmlns:wp14="http://schemas.microsoft.com/office/word/2010/wordprocessingDrawing" xmlns:wp="http://schemas.openxmlformats.org/drawingml/2006/wordprocessingDrawing" xmlns:w10="urn:schemas-microsoft-com:office:word" xmlns:w="http://schemas.openxmlformats.org/wordprocessingml/2006/main" xmlns:w14="http://schemas.microsoft.com/office/word/2010/wordml" xmlns:w15="http://schemas.microsoft.com/office/word/2012/wordml" xmlns:w16cid="http://schemas.microsoft.com/office/word/2016/wordml/cid" xmlns:w16se="http://schemas.microsoft.com/office/word/2015/wordml/symex" xmlns:wpg="http://schemas.microsoft.com/office/word/2010/wordprocessingGroup" xmlns:wpi="http://schemas.microsoft.com/office/word/2010/wordprocessingInk" xmlns:wne="http://schemas.microsoft.com/office/word/2006/wordml" xmlns:wps="http://schemas.microsoft.com/office/word/2010/wordprocessingShape" mc:Ignorable="w14 w15 w16se w16cid wp14">
+<w:ftr xmlns:wpc="http://schemas.microsoft.com/office/word/2010/wordprocessingCanvas" xmlns:cx="http://schemas.microsoft.com/office/drawing/2014/chartex" xmlns:cx1="http://schemas.microsoft.com/office/drawing/2015/9/8/chartex" xmlns:mc="http://schemas.openxmlformats.org/markup-compatibility/2006" xmlns:o="urn:schemas-microsoft-com:office:office" xmlns:r="http://schemas.openxmlformats.org/officeDocument/2006/relationships" xmlns:m="http://schemas.openxmlformats.org/officeDocument/2006/math" xmlns:v="urn:schemas-microsoft-com:vml" xmlns:wp14="http://schemas.microsoft.com/office/word/2010/wordprocessingDrawing" xmlns:wp="http://schemas.openxmlformats.org/drawingml/2006/wordprocessingDrawing" xmlns:w10="urn:schemas-microsoft-com:office:word" xmlns:w="http://schemas.openxmlformats.org/wordprocessingml/2006/main" xmlns:w14="http://schemas.microsoft.com/office/word/2010/wordml" xmlns:w15="http://schemas.microsoft.com/office/word/2012/wordml" xmlns:w16se="http://schemas.microsoft.com/office/word/2015/wordml/symex" xmlns:wpg="http://schemas.microsoft.com/office/word/2010/wordprocessingGroup" xmlns:wpi="http://schemas.microsoft.com/office/word/2010/wordprocessingInk" xmlns:wne="http://schemas.microsoft.com/office/word/2006/wordml" xmlns:wps="http://schemas.microsoft.com/office/word/2010/wordprocessingShape" mc:Ignorable="w14 w15 w16se wp14">
   <w:p>
     <w:pPr>
       <w:pStyle w:val="Pieddepage"/>
@@ -2260,7 +2332,7 @@
 </file>
 
 <file path=word/footer2.xml><?xml version="1.0" encoding="utf-8"?>
-<w:ftr xmlns:wpc="http://schemas.microsoft.com/office/word/2010/wordprocessingCanvas" xmlns:cx="http://schemas.microsoft.com/office/drawing/2014/chartex" xmlns:cx1="http://schemas.microsoft.com/office/drawing/2015/9/8/chartex" xmlns:cx2="http://schemas.microsoft.com/office/drawing/2015/10/21/chartex" xmlns:cx3="http://schemas.microsoft.com/office/drawing/2016/5/9/chartex" xmlns:cx4="http://schemas.microsoft.com/office/drawing/2016/5/10/chartex" xmlns:cx5="http://schemas.microsoft.com/office/drawing/2016/5/11/chartex" xmlns:cx6="http://schemas.microsoft.com/office/drawing/2016/5/12/chartex" xmlns:cx7="http://schemas.microsoft.com/office/drawing/2016/5/13/chartex" xmlns:cx8="http://schemas.microsoft.com/office/drawing/2016/5/14/chartex" xmlns:mc="http://schemas.openxmlformats.org/markup-compatibility/2006" xmlns:aink="http://schemas.microsoft.com/office/drawing/2016/ink" xmlns:am3d="http://schemas.microsoft.com/office/drawing/2017/model3d" xmlns:o="urn:schemas-microsoft-com:office:office" xmlns:r="http://schemas.openxmlformats.org/officeDocument/2006/relationships" xmlns:m="http://schemas.openxmlformats.org/officeDocument/2006/math" xmlns:v="urn:schemas-microsoft-com:vml" xmlns:wp14="http://schemas.microsoft.com/office/word/2010/wordprocessingDrawing" xmlns:wp="http://schemas.openxmlformats.org/drawingml/2006/wordprocessingDrawing" xmlns:w10="urn:schemas-microsoft-com:office:word" xmlns:w="http://schemas.openxmlformats.org/wordprocessingml/2006/main" xmlns:w14="http://schemas.microsoft.com/office/word/2010/wordml" xmlns:w15="http://schemas.microsoft.com/office/word/2012/wordml" xmlns:w16cid="http://schemas.microsoft.com/office/word/2016/wordml/cid" xmlns:w16se="http://schemas.microsoft.com/office/word/2015/wordml/symex" xmlns:wpg="http://schemas.microsoft.com/office/word/2010/wordprocessingGroup" xmlns:wpi="http://schemas.microsoft.com/office/word/2010/wordprocessingInk" xmlns:wne="http://schemas.microsoft.com/office/word/2006/wordml" xmlns:wps="http://schemas.microsoft.com/office/word/2010/wordprocessingShape" mc:Ignorable="w14 w15 w16se w16cid wp14">
+<w:ftr xmlns:wpc="http://schemas.microsoft.com/office/word/2010/wordprocessingCanvas" xmlns:cx="http://schemas.microsoft.com/office/drawing/2014/chartex" xmlns:cx1="http://schemas.microsoft.com/office/drawing/2015/9/8/chartex" xmlns:mc="http://schemas.openxmlformats.org/markup-compatibility/2006" xmlns:o="urn:schemas-microsoft-com:office:office" xmlns:r="http://schemas.openxmlformats.org/officeDocument/2006/relationships" xmlns:m="http://schemas.openxmlformats.org/officeDocument/2006/math" xmlns:v="urn:schemas-microsoft-com:vml" xmlns:wp14="http://schemas.microsoft.com/office/word/2010/wordprocessingDrawing" xmlns:wp="http://schemas.openxmlformats.org/drawingml/2006/wordprocessingDrawing" xmlns:w10="urn:schemas-microsoft-com:office:word" xmlns:w="http://schemas.openxmlformats.org/wordprocessingml/2006/main" xmlns:w14="http://schemas.microsoft.com/office/word/2010/wordml" xmlns:w15="http://schemas.microsoft.com/office/word/2012/wordml" xmlns:w16se="http://schemas.microsoft.com/office/word/2015/wordml/symex" xmlns:wpg="http://schemas.microsoft.com/office/word/2010/wordprocessingGroup" xmlns:wpi="http://schemas.microsoft.com/office/word/2010/wordprocessingInk" xmlns:wne="http://schemas.microsoft.com/office/word/2006/wordml" xmlns:wps="http://schemas.microsoft.com/office/word/2010/wordprocessingShape" mc:Ignorable="w14 w15 w16se wp14">
   <w:p>
     <w:pPr>
       <w:pStyle w:val="Pieddepage"/>
@@ -2306,9 +2378,10 @@
     </w:r>
     <w:r>
       <w:rPr>
+        <w:noProof/>
         <w:lang w:val="fr-FR"/>
       </w:rPr>
-      <w:t>1</w:t>
+      <w:t>2</w:t>
     </w:r>
     <w:r>
       <w:fldChar w:fldCharType="end"/>
@@ -2335,7 +2408,7 @@
       <w:rPr>
         <w:noProof/>
       </w:rPr>
-      <w:t>21.12.2019</w:t>
+      <w:t>09.01.2020</w:t>
     </w:r>
     <w:r>
       <w:fldChar w:fldCharType="end"/>
@@ -2345,7 +2418,7 @@
 </file>
 
 <file path=word/footer3.xml><?xml version="1.0" encoding="utf-8"?>
-<w:ftr xmlns:wpc="http://schemas.microsoft.com/office/word/2010/wordprocessingCanvas" xmlns:cx="http://schemas.microsoft.com/office/drawing/2014/chartex" xmlns:cx1="http://schemas.microsoft.com/office/drawing/2015/9/8/chartex" xmlns:cx2="http://schemas.microsoft.com/office/drawing/2015/10/21/chartex" xmlns:cx3="http://schemas.microsoft.com/office/drawing/2016/5/9/chartex" xmlns:cx4="http://schemas.microsoft.com/office/drawing/2016/5/10/chartex" xmlns:cx5="http://schemas.microsoft.com/office/drawing/2016/5/11/chartex" xmlns:cx6="http://schemas.microsoft.com/office/drawing/2016/5/12/chartex" xmlns:cx7="http://schemas.microsoft.com/office/drawing/2016/5/13/chartex" xmlns:cx8="http://schemas.microsoft.com/office/drawing/2016/5/14/chartex" xmlns:mc="http://schemas.openxmlformats.org/markup-compatibility/2006" xmlns:aink="http://schemas.microsoft.com/office/drawing/2016/ink" xmlns:am3d="http://schemas.microsoft.com/office/drawing/2017/model3d" xmlns:o="urn:schemas-microsoft-com:office:office" xmlns:r="http://schemas.openxmlformats.org/officeDocument/2006/relationships" xmlns:m="http://schemas.openxmlformats.org/officeDocument/2006/math" xmlns:v="urn:schemas-microsoft-com:vml" xmlns:wp14="http://schemas.microsoft.com/office/word/2010/wordprocessingDrawing" xmlns:wp="http://schemas.openxmlformats.org/drawingml/2006/wordprocessingDrawing" xmlns:w10="urn:schemas-microsoft-com:office:word" xmlns:w="http://schemas.openxmlformats.org/wordprocessingml/2006/main" xmlns:w14="http://schemas.microsoft.com/office/word/2010/wordml" xmlns:w15="http://schemas.microsoft.com/office/word/2012/wordml" xmlns:w16cid="http://schemas.microsoft.com/office/word/2016/wordml/cid" xmlns:w16se="http://schemas.microsoft.com/office/word/2015/wordml/symex" xmlns:wpg="http://schemas.microsoft.com/office/word/2010/wordprocessingGroup" xmlns:wpi="http://schemas.microsoft.com/office/word/2010/wordprocessingInk" xmlns:wne="http://schemas.microsoft.com/office/word/2006/wordml" xmlns:wps="http://schemas.microsoft.com/office/word/2010/wordprocessingShape" mc:Ignorable="w14 w15 w16se w16cid wp14">
+<w:ftr xmlns:wpc="http://schemas.microsoft.com/office/word/2010/wordprocessingCanvas" xmlns:cx="http://schemas.microsoft.com/office/drawing/2014/chartex" xmlns:cx1="http://schemas.microsoft.com/office/drawing/2015/9/8/chartex" xmlns:mc="http://schemas.openxmlformats.org/markup-compatibility/2006" xmlns:o="urn:schemas-microsoft-com:office:office" xmlns:r="http://schemas.openxmlformats.org/officeDocument/2006/relationships" xmlns:m="http://schemas.openxmlformats.org/officeDocument/2006/math" xmlns:v="urn:schemas-microsoft-com:vml" xmlns:wp14="http://schemas.microsoft.com/office/word/2010/wordprocessingDrawing" xmlns:wp="http://schemas.openxmlformats.org/drawingml/2006/wordprocessingDrawing" xmlns:w10="urn:schemas-microsoft-com:office:word" xmlns:w="http://schemas.openxmlformats.org/wordprocessingml/2006/main" xmlns:w14="http://schemas.microsoft.com/office/word/2010/wordml" xmlns:w15="http://schemas.microsoft.com/office/word/2012/wordml" xmlns:w16se="http://schemas.microsoft.com/office/word/2015/wordml/symex" xmlns:wpg="http://schemas.microsoft.com/office/word/2010/wordprocessingGroup" xmlns:wpi="http://schemas.microsoft.com/office/word/2010/wordprocessingInk" xmlns:wne="http://schemas.microsoft.com/office/word/2006/wordml" xmlns:wps="http://schemas.microsoft.com/office/word/2010/wordprocessingShape" mc:Ignorable="w14 w15 w16se wp14">
   <w:p>
     <w:pPr>
       <w:pStyle w:val="Pieddepage"/>
@@ -2355,7 +2428,7 @@
 </file>
 
 <file path=word/footnotes.xml><?xml version="1.0" encoding="utf-8"?>
-<w:footnotes xmlns:wpc="http://schemas.microsoft.com/office/word/2010/wordprocessingCanvas" xmlns:cx="http://schemas.microsoft.com/office/drawing/2014/chartex" xmlns:cx1="http://schemas.microsoft.com/office/drawing/2015/9/8/chartex" xmlns:cx2="http://schemas.microsoft.com/office/drawing/2015/10/21/chartex" xmlns:cx3="http://schemas.microsoft.com/office/drawing/2016/5/9/chartex" xmlns:cx4="http://schemas.microsoft.com/office/drawing/2016/5/10/chartex" xmlns:cx5="http://schemas.microsoft.com/office/drawing/2016/5/11/chartex" xmlns:cx6="http://schemas.microsoft.com/office/drawing/2016/5/12/chartex" xmlns:cx7="http://schemas.microsoft.com/office/drawing/2016/5/13/chartex" xmlns:cx8="http://schemas.microsoft.com/office/drawing/2016/5/14/chartex" xmlns:mc="http://schemas.openxmlformats.org/markup-compatibility/2006" xmlns:aink="http://schemas.microsoft.com/office/drawing/2016/ink" xmlns:am3d="http://schemas.microsoft.com/office/drawing/2017/model3d" xmlns:o="urn:schemas-microsoft-com:office:office" xmlns:r="http://schemas.openxmlformats.org/officeDocument/2006/relationships" xmlns:m="http://schemas.openxmlformats.org/officeDocument/2006/math" xmlns:v="urn:schemas-microsoft-com:vml" xmlns:wp14="http://schemas.microsoft.com/office/word/2010/wordprocessingDrawing" xmlns:wp="http://schemas.openxmlformats.org/drawingml/2006/wordprocessingDrawing" xmlns:w10="urn:schemas-microsoft-com:office:word" xmlns:w="http://schemas.openxmlformats.org/wordprocessingml/2006/main" xmlns:w14="http://schemas.microsoft.com/office/word/2010/wordml" xmlns:w15="http://schemas.microsoft.com/office/word/2012/wordml" xmlns:w16cid="http://schemas.microsoft.com/office/word/2016/wordml/cid" xmlns:w16se="http://schemas.microsoft.com/office/word/2015/wordml/symex" xmlns:wpg="http://schemas.microsoft.com/office/word/2010/wordprocessingGroup" xmlns:wpi="http://schemas.microsoft.com/office/word/2010/wordprocessingInk" xmlns:wne="http://schemas.microsoft.com/office/word/2006/wordml" xmlns:wps="http://schemas.microsoft.com/office/word/2010/wordprocessingShape" mc:Ignorable="w14 w15 w16se w16cid wp14">
+<w:footnotes xmlns:wpc="http://schemas.microsoft.com/office/word/2010/wordprocessingCanvas" xmlns:cx="http://schemas.microsoft.com/office/drawing/2014/chartex" xmlns:cx1="http://schemas.microsoft.com/office/drawing/2015/9/8/chartex" xmlns:mc="http://schemas.openxmlformats.org/markup-compatibility/2006" xmlns:o="urn:schemas-microsoft-com:office:office" xmlns:r="http://schemas.openxmlformats.org/officeDocument/2006/relationships" xmlns:m="http://schemas.openxmlformats.org/officeDocument/2006/math" xmlns:v="urn:schemas-microsoft-com:vml" xmlns:wp14="http://schemas.microsoft.com/office/word/2010/wordprocessingDrawing" xmlns:wp="http://schemas.openxmlformats.org/drawingml/2006/wordprocessingDrawing" xmlns:w10="urn:schemas-microsoft-com:office:word" xmlns:w="http://schemas.openxmlformats.org/wordprocessingml/2006/main" xmlns:w14="http://schemas.microsoft.com/office/word/2010/wordml" xmlns:w15="http://schemas.microsoft.com/office/word/2012/wordml" xmlns:w16se="http://schemas.microsoft.com/office/word/2015/wordml/symex" xmlns:wpg="http://schemas.microsoft.com/office/word/2010/wordprocessingGroup" xmlns:wpi="http://schemas.microsoft.com/office/word/2010/wordprocessingInk" xmlns:wne="http://schemas.microsoft.com/office/word/2006/wordml" xmlns:wps="http://schemas.microsoft.com/office/word/2010/wordprocessingShape" mc:Ignorable="w14 w15 w16se wp14">
   <w:footnote w:type="separator" w:id="-1">
     <w:p>
       <w:pPr>
@@ -2380,7 +2453,7 @@
 </file>
 
 <file path=word/header1.xml><?xml version="1.0" encoding="utf-8"?>
-<w:hdr xmlns:wpc="http://schemas.microsoft.com/office/word/2010/wordprocessingCanvas" xmlns:cx="http://schemas.microsoft.com/office/drawing/2014/chartex" xmlns:cx1="http://schemas.microsoft.com/office/drawing/2015/9/8/chartex" xmlns:cx2="http://schemas.microsoft.com/office/drawing/2015/10/21/chartex" xmlns:cx3="http://schemas.microsoft.com/office/drawing/2016/5/9/chartex" xmlns:cx4="http://schemas.microsoft.com/office/drawing/2016/5/10/chartex" xmlns:cx5="http://schemas.microsoft.com/office/drawing/2016/5/11/chartex" xmlns:cx6="http://schemas.microsoft.com/office/drawing/2016/5/12/chartex" xmlns:cx7="http://schemas.microsoft.com/office/drawing/2016/5/13/chartex" xmlns:cx8="http://schemas.microsoft.com/office/drawing/2016/5/14/chartex" xmlns:mc="http://schemas.openxmlformats.org/markup-compatibility/2006" xmlns:aink="http://schemas.microsoft.com/office/drawing/2016/ink" xmlns:am3d="http://schemas.microsoft.com/office/drawing/2017/model3d" xmlns:o="urn:schemas-microsoft-com:office:office" xmlns:r="http://schemas.openxmlformats.org/officeDocument/2006/relationships" xmlns:m="http://schemas.openxmlformats.org/officeDocument/2006/math" xmlns:v="urn:schemas-microsoft-com:vml" xmlns:wp14="http://schemas.microsoft.com/office/word/2010/wordprocessingDrawing" xmlns:wp="http://schemas.openxmlformats.org/drawingml/2006/wordprocessingDrawing" xmlns:w10="urn:schemas-microsoft-com:office:word" xmlns:w="http://schemas.openxmlformats.org/wordprocessingml/2006/main" xmlns:w14="http://schemas.microsoft.com/office/word/2010/wordml" xmlns:w15="http://schemas.microsoft.com/office/word/2012/wordml" xmlns:w16cid="http://schemas.microsoft.com/office/word/2016/wordml/cid" xmlns:w16se="http://schemas.microsoft.com/office/word/2015/wordml/symex" xmlns:wpg="http://schemas.microsoft.com/office/word/2010/wordprocessingGroup" xmlns:wpi="http://schemas.microsoft.com/office/word/2010/wordprocessingInk" xmlns:wne="http://schemas.microsoft.com/office/word/2006/wordml" xmlns:wps="http://schemas.microsoft.com/office/word/2010/wordprocessingShape" mc:Ignorable="w14 w15 w16se w16cid wp14">
+<w:hdr xmlns:wpc="http://schemas.microsoft.com/office/word/2010/wordprocessingCanvas" xmlns:cx="http://schemas.microsoft.com/office/drawing/2014/chartex" xmlns:cx1="http://schemas.microsoft.com/office/drawing/2015/9/8/chartex" xmlns:mc="http://schemas.openxmlformats.org/markup-compatibility/2006" xmlns:o="urn:schemas-microsoft-com:office:office" xmlns:r="http://schemas.openxmlformats.org/officeDocument/2006/relationships" xmlns:m="http://schemas.openxmlformats.org/officeDocument/2006/math" xmlns:v="urn:schemas-microsoft-com:vml" xmlns:wp14="http://schemas.microsoft.com/office/word/2010/wordprocessingDrawing" xmlns:wp="http://schemas.openxmlformats.org/drawingml/2006/wordprocessingDrawing" xmlns:w10="urn:schemas-microsoft-com:office:word" xmlns:w="http://schemas.openxmlformats.org/wordprocessingml/2006/main" xmlns:w14="http://schemas.microsoft.com/office/word/2010/wordml" xmlns:w15="http://schemas.microsoft.com/office/word/2012/wordml" xmlns:w16se="http://schemas.microsoft.com/office/word/2015/wordml/symex" xmlns:wpg="http://schemas.microsoft.com/office/word/2010/wordprocessingGroup" xmlns:wpi="http://schemas.microsoft.com/office/word/2010/wordprocessingInk" xmlns:wne="http://schemas.microsoft.com/office/word/2006/wordml" xmlns:wps="http://schemas.microsoft.com/office/word/2010/wordprocessingShape" mc:Ignorable="w14 w15 w16se wp14">
   <w:p>
     <w:pPr>
       <w:pStyle w:val="En-tte"/>
@@ -2390,7 +2463,7 @@
 </file>
 
 <file path=word/header2.xml><?xml version="1.0" encoding="utf-8"?>
-<w:hdr xmlns:wpc="http://schemas.microsoft.com/office/word/2010/wordprocessingCanvas" xmlns:cx="http://schemas.microsoft.com/office/drawing/2014/chartex" xmlns:cx1="http://schemas.microsoft.com/office/drawing/2015/9/8/chartex" xmlns:cx2="http://schemas.microsoft.com/office/drawing/2015/10/21/chartex" xmlns:cx3="http://schemas.microsoft.com/office/drawing/2016/5/9/chartex" xmlns:cx4="http://schemas.microsoft.com/office/drawing/2016/5/10/chartex" xmlns:cx5="http://schemas.microsoft.com/office/drawing/2016/5/11/chartex" xmlns:cx6="http://schemas.microsoft.com/office/drawing/2016/5/12/chartex" xmlns:cx7="http://schemas.microsoft.com/office/drawing/2016/5/13/chartex" xmlns:cx8="http://schemas.microsoft.com/office/drawing/2016/5/14/chartex" xmlns:mc="http://schemas.openxmlformats.org/markup-compatibility/2006" xmlns:aink="http://schemas.microsoft.com/office/drawing/2016/ink" xmlns:am3d="http://schemas.microsoft.com/office/drawing/2017/model3d" xmlns:o="urn:schemas-microsoft-com:office:office" xmlns:r="http://schemas.openxmlformats.org/officeDocument/2006/relationships" xmlns:m="http://schemas.openxmlformats.org/officeDocument/2006/math" xmlns:v="urn:schemas-microsoft-com:vml" xmlns:wp14="http://schemas.microsoft.com/office/word/2010/wordprocessingDrawing" xmlns:wp="http://schemas.openxmlformats.org/drawingml/2006/wordprocessingDrawing" xmlns:w10="urn:schemas-microsoft-com:office:word" xmlns:w="http://schemas.openxmlformats.org/wordprocessingml/2006/main" xmlns:w14="http://schemas.microsoft.com/office/word/2010/wordml" xmlns:w15="http://schemas.microsoft.com/office/word/2012/wordml" xmlns:w16cid="http://schemas.microsoft.com/office/word/2016/wordml/cid" xmlns:w16se="http://schemas.microsoft.com/office/word/2015/wordml/symex" xmlns:wpg="http://schemas.microsoft.com/office/word/2010/wordprocessingGroup" xmlns:wpi="http://schemas.microsoft.com/office/word/2010/wordprocessingInk" xmlns:wne="http://schemas.microsoft.com/office/word/2006/wordml" xmlns:wps="http://schemas.microsoft.com/office/word/2010/wordprocessingShape" mc:Ignorable="w14 w15 w16se w16cid wp14">
+<w:hdr xmlns:wpc="http://schemas.microsoft.com/office/word/2010/wordprocessingCanvas" xmlns:cx="http://schemas.microsoft.com/office/drawing/2014/chartex" xmlns:cx1="http://schemas.microsoft.com/office/drawing/2015/9/8/chartex" xmlns:mc="http://schemas.openxmlformats.org/markup-compatibility/2006" xmlns:o="urn:schemas-microsoft-com:office:office" xmlns:r="http://schemas.openxmlformats.org/officeDocument/2006/relationships" xmlns:m="http://schemas.openxmlformats.org/officeDocument/2006/math" xmlns:v="urn:schemas-microsoft-com:vml" xmlns:wp14="http://schemas.microsoft.com/office/word/2010/wordprocessingDrawing" xmlns:wp="http://schemas.openxmlformats.org/drawingml/2006/wordprocessingDrawing" xmlns:w10="urn:schemas-microsoft-com:office:word" xmlns:w="http://schemas.openxmlformats.org/wordprocessingml/2006/main" xmlns:w14="http://schemas.microsoft.com/office/word/2010/wordml" xmlns:w15="http://schemas.microsoft.com/office/word/2012/wordml" xmlns:w16se="http://schemas.microsoft.com/office/word/2015/wordml/symex" xmlns:wpg="http://schemas.microsoft.com/office/word/2010/wordprocessingGroup" xmlns:wpi="http://schemas.microsoft.com/office/word/2010/wordprocessingInk" xmlns:wne="http://schemas.microsoft.com/office/word/2006/wordml" xmlns:wps="http://schemas.microsoft.com/office/word/2010/wordprocessingShape" mc:Ignorable="w14 w15 w16se wp14">
   <w:p>
     <w:pPr>
       <w:pStyle w:val="En-tte"/>
@@ -2400,7 +2473,7 @@
 </file>
 
 <file path=word/header3.xml><?xml version="1.0" encoding="utf-8"?>
-<w:hdr xmlns:wpc="http://schemas.microsoft.com/office/word/2010/wordprocessingCanvas" xmlns:cx="http://schemas.microsoft.com/office/drawing/2014/chartex" xmlns:cx1="http://schemas.microsoft.com/office/drawing/2015/9/8/chartex" xmlns:cx2="http://schemas.microsoft.com/office/drawing/2015/10/21/chartex" xmlns:cx3="http://schemas.microsoft.com/office/drawing/2016/5/9/chartex" xmlns:cx4="http://schemas.microsoft.com/office/drawing/2016/5/10/chartex" xmlns:cx5="http://schemas.microsoft.com/office/drawing/2016/5/11/chartex" xmlns:cx6="http://schemas.microsoft.com/office/drawing/2016/5/12/chartex" xmlns:cx7="http://schemas.microsoft.com/office/drawing/2016/5/13/chartex" xmlns:cx8="http://schemas.microsoft.com/office/drawing/2016/5/14/chartex" xmlns:mc="http://schemas.openxmlformats.org/markup-compatibility/2006" xmlns:aink="http://schemas.microsoft.com/office/drawing/2016/ink" xmlns:am3d="http://schemas.microsoft.com/office/drawing/2017/model3d" xmlns:o="urn:schemas-microsoft-com:office:office" xmlns:r="http://schemas.openxmlformats.org/officeDocument/2006/relationships" xmlns:m="http://schemas.openxmlformats.org/officeDocument/2006/math" xmlns:v="urn:schemas-microsoft-com:vml" xmlns:wp14="http://schemas.microsoft.com/office/word/2010/wordprocessingDrawing" xmlns:wp="http://schemas.openxmlformats.org/drawingml/2006/wordprocessingDrawing" xmlns:w10="urn:schemas-microsoft-com:office:word" xmlns:w="http://schemas.openxmlformats.org/wordprocessingml/2006/main" xmlns:w14="http://schemas.microsoft.com/office/word/2010/wordml" xmlns:w15="http://schemas.microsoft.com/office/word/2012/wordml" xmlns:w16cid="http://schemas.microsoft.com/office/word/2016/wordml/cid" xmlns:w16se="http://schemas.microsoft.com/office/word/2015/wordml/symex" xmlns:wpg="http://schemas.microsoft.com/office/word/2010/wordprocessingGroup" xmlns:wpi="http://schemas.microsoft.com/office/word/2010/wordprocessingInk" xmlns:wne="http://schemas.microsoft.com/office/word/2006/wordml" xmlns:wps="http://schemas.microsoft.com/office/word/2010/wordprocessingShape" mc:Ignorable="w14 w15 w16se w16cid wp14">
+<w:hdr xmlns:wpc="http://schemas.microsoft.com/office/word/2010/wordprocessingCanvas" xmlns:cx="http://schemas.microsoft.com/office/drawing/2014/chartex" xmlns:cx1="http://schemas.microsoft.com/office/drawing/2015/9/8/chartex" xmlns:mc="http://schemas.openxmlformats.org/markup-compatibility/2006" xmlns:o="urn:schemas-microsoft-com:office:office" xmlns:r="http://schemas.openxmlformats.org/officeDocument/2006/relationships" xmlns:m="http://schemas.openxmlformats.org/officeDocument/2006/math" xmlns:v="urn:schemas-microsoft-com:vml" xmlns:wp14="http://schemas.microsoft.com/office/word/2010/wordprocessingDrawing" xmlns:wp="http://schemas.openxmlformats.org/drawingml/2006/wordprocessingDrawing" xmlns:w10="urn:schemas-microsoft-com:office:word" xmlns:w="http://schemas.openxmlformats.org/wordprocessingml/2006/main" xmlns:w14="http://schemas.microsoft.com/office/word/2010/wordml" xmlns:w15="http://schemas.microsoft.com/office/word/2012/wordml" xmlns:w16se="http://schemas.microsoft.com/office/word/2015/wordml/symex" xmlns:wpg="http://schemas.microsoft.com/office/word/2010/wordprocessingGroup" xmlns:wpi="http://schemas.microsoft.com/office/word/2010/wordprocessingInk" xmlns:wne="http://schemas.microsoft.com/office/word/2006/wordml" xmlns:wps="http://schemas.microsoft.com/office/word/2010/wordprocessingShape" mc:Ignorable="w14 w15 w16se wp14">
   <w:p>
     <w:pPr>
       <w:pStyle w:val="En-tte"/>
@@ -2410,7 +2483,7 @@
 </file>
 
 <file path=word/numbering.xml><?xml version="1.0" encoding="utf-8"?>
-<w:numbering xmlns:wpc="http://schemas.microsoft.com/office/word/2010/wordprocessingCanvas" xmlns:cx="http://schemas.microsoft.com/office/drawing/2014/chartex" xmlns:cx1="http://schemas.microsoft.com/office/drawing/2015/9/8/chartex" xmlns:cx2="http://schemas.microsoft.com/office/drawing/2015/10/21/chartex" xmlns:cx3="http://schemas.microsoft.com/office/drawing/2016/5/9/chartex" xmlns:cx4="http://schemas.microsoft.com/office/drawing/2016/5/10/chartex" xmlns:cx5="http://schemas.microsoft.com/office/drawing/2016/5/11/chartex" xmlns:cx6="http://schemas.microsoft.com/office/drawing/2016/5/12/chartex" xmlns:cx7="http://schemas.microsoft.com/office/drawing/2016/5/13/chartex" xmlns:cx8="http://schemas.microsoft.com/office/drawing/2016/5/14/chartex" xmlns:mc="http://schemas.openxmlformats.org/markup-compatibility/2006" xmlns:aink="http://schemas.microsoft.com/office/drawing/2016/ink" xmlns:am3d="http://schemas.microsoft.com/office/drawing/2017/model3d" xmlns:o="urn:schemas-microsoft-com:office:office" xmlns:r="http://schemas.openxmlformats.org/officeDocument/2006/relationships" xmlns:m="http://schemas.openxmlformats.org/officeDocument/2006/math" xmlns:v="urn:schemas-microsoft-com:vml" xmlns:wp14="http://schemas.microsoft.com/office/word/2010/wordprocessingDrawing" xmlns:wp="http://schemas.openxmlformats.org/drawingml/2006/wordprocessingDrawing" xmlns:w10="urn:schemas-microsoft-com:office:word" xmlns:w="http://schemas.openxmlformats.org/wordprocessingml/2006/main" xmlns:w14="http://schemas.microsoft.com/office/word/2010/wordml" xmlns:w15="http://schemas.microsoft.com/office/word/2012/wordml" xmlns:w16cid="http://schemas.microsoft.com/office/word/2016/wordml/cid" xmlns:w16se="http://schemas.microsoft.com/office/word/2015/wordml/symex" xmlns:wpg="http://schemas.microsoft.com/office/word/2010/wordprocessingGroup" xmlns:wpi="http://schemas.microsoft.com/office/word/2010/wordprocessingInk" xmlns:wne="http://schemas.microsoft.com/office/word/2006/wordml" xmlns:wps="http://schemas.microsoft.com/office/word/2010/wordprocessingShape" mc:Ignorable="w14 w15 w16se w16cid wp14">
+<w:numbering xmlns:wpc="http://schemas.microsoft.com/office/word/2010/wordprocessingCanvas" xmlns:cx="http://schemas.microsoft.com/office/drawing/2014/chartex" xmlns:cx1="http://schemas.microsoft.com/office/drawing/2015/9/8/chartex" xmlns:mc="http://schemas.openxmlformats.org/markup-compatibility/2006" xmlns:o="urn:schemas-microsoft-com:office:office" xmlns:r="http://schemas.openxmlformats.org/officeDocument/2006/relationships" xmlns:m="http://schemas.openxmlformats.org/officeDocument/2006/math" xmlns:v="urn:schemas-microsoft-com:vml" xmlns:wp14="http://schemas.microsoft.com/office/word/2010/wordprocessingDrawing" xmlns:wp="http://schemas.openxmlformats.org/drawingml/2006/wordprocessingDrawing" xmlns:w10="urn:schemas-microsoft-com:office:word" xmlns:w="http://schemas.openxmlformats.org/wordprocessingml/2006/main" xmlns:w14="http://schemas.microsoft.com/office/word/2010/wordml" xmlns:w15="http://schemas.microsoft.com/office/word/2012/wordml" xmlns:w16se="http://schemas.microsoft.com/office/word/2015/wordml/symex" xmlns:wpg="http://schemas.microsoft.com/office/word/2010/wordprocessingGroup" xmlns:wpi="http://schemas.microsoft.com/office/word/2010/wordprocessingInk" xmlns:wne="http://schemas.microsoft.com/office/word/2006/wordml" xmlns:wps="http://schemas.microsoft.com/office/word/2010/wordprocessingShape" mc:Ignorable="w14 w15 w16se wp14">
   <w:abstractNum w:abstractNumId="0" w15:restartNumberingAfterBreak="0">
     <w:nsid w:val="3FF26706"/>
     <w:multiLevelType w:val="hybridMultilevel"/>
@@ -3031,7 +3104,7 @@
 </file>
 
 <file path=word/styles.xml><?xml version="1.0" encoding="utf-8"?>
-<w:styles xmlns:mc="http://schemas.openxmlformats.org/markup-compatibility/2006" xmlns:r="http://schemas.openxmlformats.org/officeDocument/2006/relationships" xmlns:w="http://schemas.openxmlformats.org/wordprocessingml/2006/main" xmlns:w14="http://schemas.microsoft.com/office/word/2010/wordml" xmlns:w15="http://schemas.microsoft.com/office/word/2012/wordml" xmlns:w16cid="http://schemas.microsoft.com/office/word/2016/wordml/cid" xmlns:w16se="http://schemas.microsoft.com/office/word/2015/wordml/symex" mc:Ignorable="w14 w15 w16se w16cid">
+<w:styles xmlns:mc="http://schemas.openxmlformats.org/markup-compatibility/2006" xmlns:r="http://schemas.openxmlformats.org/officeDocument/2006/relationships" xmlns:w="http://schemas.openxmlformats.org/wordprocessingml/2006/main" xmlns:w14="http://schemas.microsoft.com/office/word/2010/wordml" xmlns:w15="http://schemas.microsoft.com/office/word/2012/wordml" xmlns:w16se="http://schemas.microsoft.com/office/word/2015/wordml/symex" mc:Ignorable="w14 w15 w16se">
   <w:docDefaults>
     <w:rPrDefault>
       <w:rPr>
@@ -3047,7 +3120,7 @@
       </w:pPr>
     </w:pPrDefault>
   </w:docDefaults>
-  <w:latentStyles w:defLockedState="0" w:defUIPriority="99" w:defSemiHidden="0" w:defUnhideWhenUsed="0" w:defQFormat="0" w:count="375">
+  <w:latentStyles w:defLockedState="0" w:defUIPriority="99" w:defSemiHidden="0" w:defUnhideWhenUsed="0" w:defQFormat="0" w:count="371">
     <w:lsdException w:name="Normal" w:uiPriority="0" w:qFormat="1"/>
     <w:lsdException w:name="heading 1" w:uiPriority="9" w:qFormat="1"/>
     <w:lsdException w:name="heading 2" w:semiHidden="1" w:uiPriority="9" w:unhideWhenUsed="1" w:qFormat="1"/>
@@ -3419,10 +3492,6 @@
     <w:lsdException w:name="List Table 5 Dark Accent 6" w:uiPriority="50"/>
     <w:lsdException w:name="List Table 6 Colorful Accent 6" w:uiPriority="51"/>
     <w:lsdException w:name="List Table 7 Colorful Accent 6" w:uiPriority="52"/>
-    <w:lsdException w:name="Mention" w:semiHidden="1" w:unhideWhenUsed="1"/>
-    <w:lsdException w:name="Smart Hyperlink" w:semiHidden="1" w:unhideWhenUsed="1"/>
-    <w:lsdException w:name="Hashtag" w:semiHidden="1" w:unhideWhenUsed="1"/>
-    <w:lsdException w:name="Unresolved Mention" w:semiHidden="1" w:unhideWhenUsed="1"/>
   </w:latentStyles>
   <w:style w:type="paragraph" w:default="1" w:styleId="Normal">
     <w:name w:val="Normal"/>
@@ -3725,7 +3794,7 @@
       <w:u w:val="single"/>
     </w:rPr>
   </w:style>
-  <w:style w:type="character" w:styleId="Mentionnonrsolue">
+  <w:style w:type="character" w:customStyle="1" w:styleId="UnresolvedMention">
     <w:name w:val="Unresolved Mention"/>
     <w:basedOn w:val="Policepardfaut"/>
     <w:uiPriority w:val="99"/>
@@ -3741,7 +3810,7 @@
 </file>
 
 <file path=word/glossary/document.xml><?xml version="1.0" encoding="utf-8"?>
-<w:glossaryDocument xmlns:wpc="http://schemas.microsoft.com/office/word/2010/wordprocessingCanvas" xmlns:cx="http://schemas.microsoft.com/office/drawing/2014/chartex" xmlns:cx1="http://schemas.microsoft.com/office/drawing/2015/9/8/chartex" xmlns:cx2="http://schemas.microsoft.com/office/drawing/2015/10/21/chartex" xmlns:cx3="http://schemas.microsoft.com/office/drawing/2016/5/9/chartex" xmlns:cx4="http://schemas.microsoft.com/office/drawing/2016/5/10/chartex" xmlns:cx5="http://schemas.microsoft.com/office/drawing/2016/5/11/chartex" xmlns:cx6="http://schemas.microsoft.com/office/drawing/2016/5/12/chartex" xmlns:cx7="http://schemas.microsoft.com/office/drawing/2016/5/13/chartex" xmlns:cx8="http://schemas.microsoft.com/office/drawing/2016/5/14/chartex" xmlns:mc="http://schemas.openxmlformats.org/markup-compatibility/2006" xmlns:aink="http://schemas.microsoft.com/office/drawing/2016/ink" xmlns:am3d="http://schemas.microsoft.com/office/drawing/2017/model3d" xmlns:o="urn:schemas-microsoft-com:office:office" xmlns:r="http://schemas.openxmlformats.org/officeDocument/2006/relationships" xmlns:m="http://schemas.openxmlformats.org/officeDocument/2006/math" xmlns:v="urn:schemas-microsoft-com:vml" xmlns:wp14="http://schemas.microsoft.com/office/word/2010/wordprocessingDrawing" xmlns:wp="http://schemas.openxmlformats.org/drawingml/2006/wordprocessingDrawing" xmlns:w10="urn:schemas-microsoft-com:office:word" xmlns:w="http://schemas.openxmlformats.org/wordprocessingml/2006/main" xmlns:w14="http://schemas.microsoft.com/office/word/2010/wordml" xmlns:w15="http://schemas.microsoft.com/office/word/2012/wordml" xmlns:w16cid="http://schemas.microsoft.com/office/word/2016/wordml/cid" xmlns:w16se="http://schemas.microsoft.com/office/word/2015/wordml/symex" xmlns:wpg="http://schemas.microsoft.com/office/word/2010/wordprocessingGroup" xmlns:wpi="http://schemas.microsoft.com/office/word/2010/wordprocessingInk" xmlns:wne="http://schemas.microsoft.com/office/word/2006/wordml" xmlns:wps="http://schemas.microsoft.com/office/word/2010/wordprocessingShape" mc:Ignorable="w14 w15 w16se w16cid wp14">
+<w:glossaryDocument xmlns:wpc="http://schemas.microsoft.com/office/word/2010/wordprocessingCanvas" xmlns:cx="http://schemas.microsoft.com/office/drawing/2014/chartex" xmlns:cx1="http://schemas.microsoft.com/office/drawing/2015/9/8/chartex" xmlns:mc="http://schemas.openxmlformats.org/markup-compatibility/2006" xmlns:o="urn:schemas-microsoft-com:office:office" xmlns:r="http://schemas.openxmlformats.org/officeDocument/2006/relationships" xmlns:m="http://schemas.openxmlformats.org/officeDocument/2006/math" xmlns:v="urn:schemas-microsoft-com:vml" xmlns:wp14="http://schemas.microsoft.com/office/word/2010/wordprocessingDrawing" xmlns:wp="http://schemas.openxmlformats.org/drawingml/2006/wordprocessingDrawing" xmlns:w10="urn:schemas-microsoft-com:office:word" xmlns:w="http://schemas.openxmlformats.org/wordprocessingml/2006/main" xmlns:w14="http://schemas.microsoft.com/office/word/2010/wordml" xmlns:w15="http://schemas.microsoft.com/office/word/2012/wordml" xmlns:w16se="http://schemas.microsoft.com/office/word/2015/wordml/symex" xmlns:wpg="http://schemas.microsoft.com/office/word/2010/wordprocessingGroup" xmlns:wpi="http://schemas.microsoft.com/office/word/2010/wordprocessingInk" xmlns:wne="http://schemas.microsoft.com/office/word/2006/wordml" xmlns:wps="http://schemas.microsoft.com/office/word/2010/wordprocessingShape" mc:Ignorable="w14 w15 w16se wp14">
   <w:docParts>
     <w:docPart>
       <w:docPartPr>
@@ -3774,7 +3843,7 @@
 </file>
 
 <file path=word/glossary/fontTable.xml><?xml version="1.0" encoding="utf-8"?>
-<w:fonts xmlns:mc="http://schemas.openxmlformats.org/markup-compatibility/2006" xmlns:r="http://schemas.openxmlformats.org/officeDocument/2006/relationships" xmlns:w="http://schemas.openxmlformats.org/wordprocessingml/2006/main" xmlns:w14="http://schemas.microsoft.com/office/word/2010/wordml" xmlns:w15="http://schemas.microsoft.com/office/word/2012/wordml" xmlns:w16cid="http://schemas.microsoft.com/office/word/2016/wordml/cid" xmlns:w16se="http://schemas.microsoft.com/office/word/2015/wordml/symex" mc:Ignorable="w14 w15 w16se w16cid">
+<w:fonts xmlns:mc="http://schemas.openxmlformats.org/markup-compatibility/2006" xmlns:r="http://schemas.openxmlformats.org/officeDocument/2006/relationships" xmlns:w="http://schemas.openxmlformats.org/wordprocessingml/2006/main" xmlns:w14="http://schemas.microsoft.com/office/word/2010/wordml" xmlns:w15="http://schemas.microsoft.com/office/word/2012/wordml" xmlns:w16se="http://schemas.microsoft.com/office/word/2015/wordml/symex" mc:Ignorable="w14 w15 w16se">
   <w:font w:name="Symbol">
     <w:panose1 w:val="05050102010706020507"/>
     <w:charset w:val="02"/>
@@ -3808,7 +3877,7 @@
     <w:charset w:val="00"/>
     <w:family w:val="swiss"/>
     <w:pitch w:val="variable"/>
-    <w:sig w:usb0="E0002EFF" w:usb1="C000247B" w:usb2="00000009" w:usb3="00000000" w:csb0="000001FF" w:csb1="00000000"/>
+    <w:sig w:usb0="E0002AFF" w:usb1="C000247B" w:usb2="00000009" w:usb3="00000000" w:csb0="000001FF" w:csb1="00000000"/>
   </w:font>
   <w:font w:name="Open Sans Light">
     <w:panose1 w:val="020B0306030504020204"/>
@@ -3835,7 +3904,7 @@
 </file>
 
 <file path=word/glossary/settings.xml><?xml version="1.0" encoding="utf-8"?>
-<w:settings xmlns:mc="http://schemas.openxmlformats.org/markup-compatibility/2006" xmlns:o="urn:schemas-microsoft-com:office:office" xmlns:r="http://schemas.openxmlformats.org/officeDocument/2006/relationships" xmlns:m="http://schemas.openxmlformats.org/officeDocument/2006/math" xmlns:v="urn:schemas-microsoft-com:vml" xmlns:w10="urn:schemas-microsoft-com:office:word" xmlns:w="http://schemas.openxmlformats.org/wordprocessingml/2006/main" xmlns:w14="http://schemas.microsoft.com/office/word/2010/wordml" xmlns:w15="http://schemas.microsoft.com/office/word/2012/wordml" xmlns:w16cid="http://schemas.microsoft.com/office/word/2016/wordml/cid" xmlns:w16se="http://schemas.microsoft.com/office/word/2015/wordml/symex" xmlns:sl="http://schemas.openxmlformats.org/schemaLibrary/2006/main" mc:Ignorable="w14 w15 w16se w16cid">
+<w:settings xmlns:mc="http://schemas.openxmlformats.org/markup-compatibility/2006" xmlns:o="urn:schemas-microsoft-com:office:office" xmlns:r="http://schemas.openxmlformats.org/officeDocument/2006/relationships" xmlns:m="http://schemas.openxmlformats.org/officeDocument/2006/math" xmlns:v="urn:schemas-microsoft-com:vml" xmlns:w10="urn:schemas-microsoft-com:office:word" xmlns:w="http://schemas.openxmlformats.org/wordprocessingml/2006/main" xmlns:w14="http://schemas.microsoft.com/office/word/2010/wordml" xmlns:w15="http://schemas.microsoft.com/office/word/2012/wordml" xmlns:w16se="http://schemas.microsoft.com/office/word/2015/wordml/symex" xmlns:sl="http://schemas.openxmlformats.org/schemaLibrary/2006/main" mc:Ignorable="w14 w15 w16se">
   <w:view w:val="normal"/>
   <w:defaultTabStop w:val="708"/>
   <w:hyphenationZone w:val="425"/>
@@ -3847,10 +3916,10 @@
     <w:compatSetting w:name="enableOpenTypeFeatures" w:uri="http://schemas.microsoft.com/office/word" w:val="1"/>
     <w:compatSetting w:name="doNotFlipMirrorIndents" w:uri="http://schemas.microsoft.com/office/word" w:val="1"/>
     <w:compatSetting w:name="differentiateMultirowTableHeaders" w:uri="http://schemas.microsoft.com/office/word" w:val="1"/>
-    <w:compatSetting w:name="useWord2013TrackBottomHyphenation" w:uri="http://schemas.microsoft.com/office/word" w:val="0"/>
   </w:compat>
   <w:rsids>
     <w:rsidRoot w:val="00D06608"/>
+    <w:rsid w:val="00466774"/>
     <w:rsid w:val="00D06608"/>
     <w:rsid w:val="00D30FB8"/>
     <w:rsid w:val="00E00109"/>
@@ -3872,14 +3941,14 @@
   </m:mathPr>
   <w:themeFontLang w:val="fr-CH"/>
   <w:clrSchemeMapping w:bg1="light1" w:t1="dark1" w:bg2="light2" w:t2="dark2" w:accent1="accent1" w:accent2="accent2" w:accent3="accent3" w:accent4="accent4" w:accent5="accent5" w:accent6="accent6" w:hyperlink="hyperlink" w:followedHyperlink="followedHyperlink"/>
-  <w:decimalSymbol w:val=","/>
+  <w:decimalSymbol w:val="."/>
   <w:listSeparator w:val=";"/>
   <w15:chartTrackingRefBased/>
 </w:settings>
 </file>
 
 <file path=word/glossary/styles.xml><?xml version="1.0" encoding="utf-8"?>
-<w:styles xmlns:mc="http://schemas.openxmlformats.org/markup-compatibility/2006" xmlns:r="http://schemas.openxmlformats.org/officeDocument/2006/relationships" xmlns:w="http://schemas.openxmlformats.org/wordprocessingml/2006/main" xmlns:w14="http://schemas.microsoft.com/office/word/2010/wordml" xmlns:w15="http://schemas.microsoft.com/office/word/2012/wordml" xmlns:w16cid="http://schemas.microsoft.com/office/word/2016/wordml/cid" xmlns:w16se="http://schemas.microsoft.com/office/word/2015/wordml/symex" mc:Ignorable="w14 w15 w16se w16cid">
+<w:styles xmlns:mc="http://schemas.openxmlformats.org/markup-compatibility/2006" xmlns:r="http://schemas.openxmlformats.org/officeDocument/2006/relationships" xmlns:w="http://schemas.openxmlformats.org/wordprocessingml/2006/main" xmlns:w14="http://schemas.microsoft.com/office/word/2010/wordml" xmlns:w15="http://schemas.microsoft.com/office/word/2012/wordml" xmlns:w16se="http://schemas.microsoft.com/office/word/2015/wordml/symex" mc:Ignorable="w14 w15 w16se">
   <w:docDefaults>
     <w:rPrDefault>
       <w:rPr>
@@ -3895,7 +3964,7 @@
       </w:pPr>
     </w:pPrDefault>
   </w:docDefaults>
-  <w:latentStyles w:defLockedState="0" w:defUIPriority="99" w:defSemiHidden="0" w:defUnhideWhenUsed="0" w:defQFormat="0" w:count="375">
+  <w:latentStyles w:defLockedState="0" w:defUIPriority="99" w:defSemiHidden="0" w:defUnhideWhenUsed="0" w:defQFormat="0" w:count="371">
     <w:lsdException w:name="Normal" w:uiPriority="0" w:qFormat="1"/>
     <w:lsdException w:name="heading 1" w:uiPriority="9" w:qFormat="1"/>
     <w:lsdException w:name="heading 2" w:semiHidden="1" w:uiPriority="9" w:unhideWhenUsed="1" w:qFormat="1"/>
@@ -4267,10 +4336,6 @@
     <w:lsdException w:name="List Table 5 Dark Accent 6" w:uiPriority="50"/>
     <w:lsdException w:name="List Table 6 Colorful Accent 6" w:uiPriority="51"/>
     <w:lsdException w:name="List Table 7 Colorful Accent 6" w:uiPriority="52"/>
-    <w:lsdException w:name="Mention" w:semiHidden="1" w:unhideWhenUsed="1"/>
-    <w:lsdException w:name="Smart Hyperlink" w:semiHidden="1" w:unhideWhenUsed="1"/>
-    <w:lsdException w:name="Hashtag" w:semiHidden="1" w:unhideWhenUsed="1"/>
-    <w:lsdException w:name="Unresolved Mention" w:semiHidden="1" w:unhideWhenUsed="1"/>
   </w:latentStyles>
   <w:style w:type="paragraph" w:default="1" w:styleId="Normal">
     <w:name w:val="Normal"/>
@@ -4321,7 +4386,7 @@
 </file>
 
 <file path=word/glossary/webSettings.xml><?xml version="1.0" encoding="utf-8"?>
-<w:webSettings xmlns:mc="http://schemas.openxmlformats.org/markup-compatibility/2006" xmlns:r="http://schemas.openxmlformats.org/officeDocument/2006/relationships" xmlns:w="http://schemas.openxmlformats.org/wordprocessingml/2006/main" xmlns:w14="http://schemas.microsoft.com/office/word/2010/wordml" xmlns:w15="http://schemas.microsoft.com/office/word/2012/wordml" xmlns:w16cid="http://schemas.microsoft.com/office/word/2016/wordml/cid" xmlns:w16se="http://schemas.microsoft.com/office/word/2015/wordml/symex" mc:Ignorable="w14 w15 w16se w16cid">
+<w:webSettings xmlns:mc="http://schemas.openxmlformats.org/markup-compatibility/2006" xmlns:r="http://schemas.openxmlformats.org/officeDocument/2006/relationships" xmlns:w="http://schemas.openxmlformats.org/wordprocessingml/2006/main" xmlns:w14="http://schemas.microsoft.com/office/word/2010/wordml" xmlns:w15="http://schemas.microsoft.com/office/word/2012/wordml" xmlns:w16se="http://schemas.microsoft.com/office/word/2015/wordml/symex" mc:Ignorable="w14 w15 w16se">
   <w:optimizeForBrowser/>
   <w:allowPNG/>
 </w:webSettings>
@@ -4593,7 +4658,7 @@
 </file>
 
 <file path=customXml/itemProps1.xml><?xml version="1.0" encoding="utf-8"?>
-<ds:datastoreItem xmlns:ds="http://schemas.openxmlformats.org/officeDocument/2006/customXml" ds:itemID="{7BD967E6-CCA5-444F-B478-90B3D6694279}">
+<ds:datastoreItem xmlns:ds="http://schemas.openxmlformats.org/officeDocument/2006/customXml" ds:itemID="{E0B26C1A-633E-4904-B661-8502CBE304B3}">
   <ds:schemaRefs>
     <ds:schemaRef ds:uri="http://schemas.openxmlformats.org/officeDocument/2006/bibliography"/>
   </ds:schemaRefs>

</xml_diff>